<commit_message>
fix: fix some bugs, see the VERSION_FILE for more information
</commit_message>
<xml_diff>
--- a/docs/BLETOOL Commands Manual_V0.7.docx
+++ b/docs/BLETOOL Commands Manual_V0.7.docx
@@ -3737,7 +3737,29 @@
         <w:t xml:space="preserve"> </w:t>
       </w:r>
       <w:r>
-        <w:t xml:space="preserve">This should be appointed by user to handle the message. </w:t>
+        <w:t>This should be appointed by user to handle the message.</w:t>
+      </w:r>
+    </w:p>
+    <w:p>
+      <w:pPr>
+        <w:spacing w:before="109"/>
+      </w:pPr>
+      <w:r>
+        <w:rPr>
+          <w:rFonts w:hint="eastAsia"/>
+        </w:rPr>
+        <w:t>Note</w:t>
+      </w:r>
+      <w:r>
+        <w:t xml:space="preserve">: </w:t>
+      </w:r>
+      <w:proofErr w:type="spellStart"/>
+      <w:r>
+        <w:t>typedef</w:t>
+      </w:r>
+      <w:proofErr w:type="spellEnd"/>
+      <w:r>
+        <w:t xml:space="preserve"> int32_t GL_RET;</w:t>
       </w:r>
     </w:p>
     <w:p>
@@ -3807,14 +3829,7 @@
         </w:rPr>
       </w:pPr>
       <w:r>
-        <w:rPr>
-          <w:rFonts w:ascii="Consolas" w:eastAsia="宋体" w:hAnsi="Consolas" w:cs="宋体"/>
-          <w:color w:val="24292E"/>
-          <w:kern w:val="0"/>
-          <w:szCs w:val="20"/>
-          <w:bdr w:val="none" w:sz="0" w:space="0" w:color="auto" w:frame="1"/>
-        </w:rPr>
-        <w:t>int32_t</w:t>
+        <w:t>GL_RET</w:t>
       </w:r>
       <w:r>
         <w:rPr>
@@ -4630,14 +4645,7 @@
         </w:rPr>
       </w:pPr>
       <w:r>
-        <w:rPr>
-          <w:rFonts w:ascii="Consolas" w:eastAsia="宋体" w:hAnsi="Consolas" w:cs="宋体"/>
-          <w:color w:val="24292E"/>
-          <w:kern w:val="0"/>
-          <w:szCs w:val="20"/>
-          <w:bdr w:val="none" w:sz="0" w:space="0" w:color="auto" w:frame="1"/>
-        </w:rPr>
-        <w:t>int32_t</w:t>
+        <w:t>GL_RET</w:t>
       </w:r>
       <w:r>
         <w:rPr>
@@ -5650,10 +5658,7 @@
               <w:rPr>
                 <w:rFonts w:hint="eastAsia"/>
               </w:rPr>
-              <w:t>s</w:t>
-            </w:r>
-            <w:r>
-              <w:t>tring</w:t>
+              <w:t>uint8_t</w:t>
             </w:r>
           </w:p>
         </w:tc>
@@ -5878,14 +5883,7 @@
         </w:rPr>
       </w:pPr>
       <w:r>
-        <w:rPr>
-          <w:rFonts w:ascii="Consolas" w:eastAsia="宋体" w:hAnsi="Consolas" w:cs="宋体"/>
-          <w:color w:val="24292E"/>
-          <w:kern w:val="0"/>
-          <w:szCs w:val="20"/>
-          <w:bdr w:val="none" w:sz="0" w:space="0" w:color="auto" w:frame="1"/>
-        </w:rPr>
-        <w:t>int32_t</w:t>
+        <w:t>GL_RET</w:t>
       </w:r>
       <w:r>
         <w:rPr>
@@ -11092,7 +11090,7 @@
           <w:szCs w:val="20"/>
           <w:bdr w:val="none" w:sz="0" w:space="0" w:color="auto" w:frame="1"/>
         </w:rPr>
-        <w:t>char</w:t>
+        <w:t>uint8_t</w:t>
       </w:r>
       <w:proofErr w:type="gramEnd"/>
       <w:r>
@@ -11103,7 +11101,17 @@
           <w:szCs w:val="20"/>
           <w:bdr w:val="none" w:sz="0" w:space="0" w:color="auto" w:frame="1"/>
         </w:rPr>
-        <w:t xml:space="preserve"> address[BLE_MAC_LEN]; </w:t>
+        <w:t xml:space="preserve"> address</w:t>
+      </w:r>
+      <w:r>
+        <w:rPr>
+          <w:rFonts w:ascii="Consolas" w:eastAsia="宋体" w:hAnsi="Consolas" w:cs="宋体"/>
+          <w:color w:val="24292E"/>
+          <w:kern w:val="0"/>
+          <w:szCs w:val="20"/>
+          <w:bdr w:val="none" w:sz="0" w:space="0" w:color="auto" w:frame="1"/>
+        </w:rPr>
+        <w:t xml:space="preserve">[BLE_MAC_LEN]; </w:t>
       </w:r>
     </w:p>
     <w:p>
@@ -11775,7 +11783,7 @@
           <w:szCs w:val="20"/>
           <w:bdr w:val="none" w:sz="0" w:space="0" w:color="auto" w:frame="1"/>
         </w:rPr>
-        <w:t xml:space="preserve">        uint8_</w:t>
+        <w:t xml:space="preserve">        </w:t>
       </w:r>
       <w:proofErr w:type="gramStart"/>
       <w:r>
@@ -11786,8 +11794,9 @@
           <w:szCs w:val="20"/>
           <w:bdr w:val="none" w:sz="0" w:space="0" w:color="auto" w:frame="1"/>
         </w:rPr>
-        <w:t>t</w:t>
-      </w:r>
+        <w:t>uint8_t</w:t>
+      </w:r>
+      <w:proofErr w:type="gramEnd"/>
       <w:r>
         <w:rPr>
           <w:rFonts w:ascii="Consolas" w:eastAsia="宋体" w:hAnsi="Consolas" w:cs="宋体"/>
@@ -11806,18 +11815,7 @@
           <w:szCs w:val="20"/>
           <w:bdr w:val="none" w:sz="0" w:space="0" w:color="auto" w:frame="1"/>
         </w:rPr>
-        <w:t xml:space="preserve"> address</w:t>
-      </w:r>
-      <w:proofErr w:type="gramEnd"/>
-      <w:r>
-        <w:rPr>
-          <w:rFonts w:ascii="Consolas" w:eastAsia="宋体" w:hAnsi="Consolas" w:cs="宋体"/>
-          <w:color w:val="24292E"/>
-          <w:kern w:val="0"/>
-          <w:szCs w:val="20"/>
-          <w:bdr w:val="none" w:sz="0" w:space="0" w:color="auto" w:frame="1"/>
-        </w:rPr>
-        <w:t>[DEVICE_MAC_LEN];</w:t>
+        <w:t>address[DEVICE_MAC_LEN];</w:t>
       </w:r>
     </w:p>
     <w:p>
@@ -12416,7 +12414,7 @@
           <w:szCs w:val="20"/>
           <w:bdr w:val="none" w:sz="0" w:space="0" w:color="auto" w:frame="1"/>
         </w:rPr>
-        <w:t>char</w:t>
+        <w:t>uint8_t</w:t>
       </w:r>
       <w:proofErr w:type="gramEnd"/>
       <w:r>
@@ -12427,17 +12425,7 @@
           <w:szCs w:val="20"/>
           <w:bdr w:val="none" w:sz="0" w:space="0" w:color="auto" w:frame="1"/>
         </w:rPr>
-        <w:t xml:space="preserve"> </w:t>
-      </w:r>
-      <w:r>
-        <w:rPr>
-          <w:rFonts w:ascii="Consolas" w:eastAsia="宋体" w:hAnsi="Consolas" w:cs="宋体"/>
-          <w:color w:val="24292E"/>
-          <w:kern w:val="0"/>
-          <w:szCs w:val="20"/>
-          <w:bdr w:val="none" w:sz="0" w:space="0" w:color="auto" w:frame="1"/>
-        </w:rPr>
-        <w:t>address</w:t>
+        <w:t xml:space="preserve"> address</w:t>
       </w:r>
       <w:r>
         <w:rPr>
@@ -17606,7 +17594,7 @@
         </w:tabs>
         <w:jc w:val="left"/>
         <w:rPr>
-          <w:rFonts w:ascii="Consolas" w:eastAsia="宋体" w:hAnsi="Consolas" w:cs="宋体" w:hint="eastAsia"/>
+          <w:rFonts w:ascii="Consolas" w:eastAsia="宋体" w:hAnsi="Consolas" w:cs="宋体"/>
           <w:color w:val="24292E"/>
           <w:kern w:val="0"/>
           <w:szCs w:val="20"/>
@@ -19491,14 +19479,7 @@
         <w:jc w:val="left"/>
       </w:pPr>
       <w:r>
-        <w:rPr>
-          <w:rFonts w:ascii="Consolas" w:eastAsia="宋体" w:hAnsi="Consolas" w:cs="宋体"/>
-          <w:color w:val="24292E"/>
-          <w:kern w:val="0"/>
-          <w:szCs w:val="20"/>
-          <w:bdr w:val="none" w:sz="0" w:space="0" w:color="auto" w:frame="1"/>
-        </w:rPr>
-        <w:t>int32_t</w:t>
+        <w:t>GL_RET</w:t>
       </w:r>
       <w:r>
         <w:rPr>
@@ -19725,14 +19706,7 @@
         </w:rPr>
       </w:pPr>
       <w:r>
-        <w:rPr>
-          <w:rFonts w:ascii="Consolas" w:eastAsia="宋体" w:hAnsi="Consolas" w:cs="宋体"/>
-          <w:color w:val="24292E"/>
-          <w:kern w:val="0"/>
-          <w:szCs w:val="20"/>
-          <w:bdr w:val="none" w:sz="0" w:space="0" w:color="auto" w:frame="1"/>
-        </w:rPr>
-        <w:t>int32_t</w:t>
+        <w:t>GL_RET</w:t>
       </w:r>
       <w:r>
         <w:rPr>
@@ -20808,14 +20782,7 @@
         </w:rPr>
       </w:pPr>
       <w:r>
-        <w:rPr>
-          <w:rFonts w:ascii="Consolas" w:eastAsia="宋体" w:hAnsi="Consolas" w:cs="宋体"/>
-          <w:color w:val="24292E"/>
-          <w:kern w:val="0"/>
-          <w:szCs w:val="20"/>
-          <w:bdr w:val="none" w:sz="0" w:space="0" w:color="auto" w:frame="1"/>
-        </w:rPr>
-        <w:t>int32_t</w:t>
+        <w:t>GL_RET</w:t>
       </w:r>
       <w:r>
         <w:rPr>
@@ -23128,14 +23095,7 @@
         </w:rPr>
       </w:pPr>
       <w:r>
-        <w:rPr>
-          <w:rFonts w:ascii="Consolas" w:eastAsia="宋体" w:hAnsi="Consolas" w:cs="宋体"/>
-          <w:color w:val="24292E"/>
-          <w:kern w:val="0"/>
-          <w:szCs w:val="20"/>
-          <w:bdr w:val="none" w:sz="0" w:space="0" w:color="auto" w:frame="1"/>
-        </w:rPr>
-        <w:t>int32_t</w:t>
+        <w:t>GL_RET</w:t>
       </w:r>
       <w:r>
         <w:rPr>
@@ -23605,14 +23565,7 @@
         </w:rPr>
       </w:pPr>
       <w:r>
-        <w:rPr>
-          <w:rFonts w:ascii="Consolas" w:eastAsia="宋体" w:hAnsi="Consolas" w:cs="宋体"/>
-          <w:color w:val="24292E"/>
-          <w:kern w:val="0"/>
-          <w:szCs w:val="20"/>
-          <w:bdr w:val="none" w:sz="0" w:space="0" w:color="auto" w:frame="1"/>
-        </w:rPr>
-        <w:t>int32_t</w:t>
+        <w:t>GL_RET</w:t>
       </w:r>
       <w:r>
         <w:rPr>
@@ -24938,14 +24891,7 @@
         </w:rPr>
       </w:pPr>
       <w:r>
-        <w:rPr>
-          <w:rFonts w:ascii="Consolas" w:eastAsia="宋体" w:hAnsi="Consolas" w:cs="宋体"/>
-          <w:color w:val="24292E"/>
-          <w:kern w:val="0"/>
-          <w:szCs w:val="20"/>
-          <w:bdr w:val="none" w:sz="0" w:space="0" w:color="auto" w:frame="1"/>
-        </w:rPr>
-        <w:t>int32_t</w:t>
+        <w:t>GL_RET</w:t>
       </w:r>
       <w:r>
         <w:rPr>
@@ -26877,14 +26823,7 @@
         </w:rPr>
       </w:pPr>
       <w:r>
-        <w:rPr>
-          <w:rFonts w:ascii="Consolas" w:eastAsia="宋体" w:hAnsi="Consolas" w:cs="宋体"/>
-          <w:color w:val="24292E"/>
-          <w:kern w:val="0"/>
-          <w:szCs w:val="20"/>
-          <w:bdr w:val="none" w:sz="0" w:space="0" w:color="auto" w:frame="1"/>
-        </w:rPr>
-        <w:t>int32_t</w:t>
+        <w:t>GL_RET</w:t>
       </w:r>
       <w:r>
         <w:rPr>
@@ -27365,14 +27304,7 @@
         </w:rPr>
       </w:pPr>
       <w:r>
-        <w:rPr>
-          <w:rFonts w:ascii="Consolas" w:eastAsia="宋体" w:hAnsi="Consolas" w:cs="宋体"/>
-          <w:color w:val="24292E"/>
-          <w:kern w:val="0"/>
-          <w:szCs w:val="20"/>
-          <w:bdr w:val="none" w:sz="0" w:space="0" w:color="auto" w:frame="1"/>
-        </w:rPr>
-        <w:t>int32_t</w:t>
+        <w:t>GL_RET</w:t>
       </w:r>
       <w:r>
         <w:rPr>
@@ -30501,14 +30433,7 @@
         </w:rPr>
       </w:pPr>
       <w:r>
-        <w:rPr>
-          <w:rFonts w:ascii="Consolas" w:eastAsia="宋体" w:hAnsi="Consolas" w:cs="宋体"/>
-          <w:color w:val="24292E"/>
-          <w:kern w:val="0"/>
-          <w:szCs w:val="20"/>
-          <w:bdr w:val="none" w:sz="0" w:space="0" w:color="auto" w:frame="1"/>
-        </w:rPr>
-        <w:t>int32_t</w:t>
+        <w:t>GL_RET</w:t>
       </w:r>
       <w:r>
         <w:rPr>
@@ -31392,14 +31317,7 @@
         </w:rPr>
       </w:pPr>
       <w:r>
-        <w:rPr>
-          <w:rFonts w:ascii="Consolas" w:eastAsia="宋体" w:hAnsi="Consolas" w:cs="宋体"/>
-          <w:color w:val="24292E"/>
-          <w:kern w:val="0"/>
-          <w:szCs w:val="20"/>
-          <w:bdr w:val="none" w:sz="0" w:space="0" w:color="auto" w:frame="1"/>
-        </w:rPr>
-        <w:t>int32_t</w:t>
+        <w:t>GL_RET</w:t>
       </w:r>
       <w:r>
         <w:rPr>
@@ -31686,7 +31604,7 @@
               <w:spacing w:before="109"/>
             </w:pPr>
             <w:r>
-              <w:t>string</w:t>
+              <w:t>uint8_t</w:t>
             </w:r>
           </w:p>
         </w:tc>
@@ -32783,7 +32701,17 @@
           <w:szCs w:val="20"/>
           <w:bdr w:val="none" w:sz="0" w:space="0" w:color="auto" w:frame="1"/>
         </w:rPr>
-        <w:t xml:space="preserve"> 1</w:t>
+        <w:t xml:space="preserve"> </w:t>
+      </w:r>
+      <w:r>
+        <w:rPr>
+          <w:rFonts w:ascii="Consolas" w:eastAsia="宋体" w:hAnsi="Consolas" w:cs="宋体"/>
+          <w:color w:val="24292E"/>
+          <w:kern w:val="0"/>
+          <w:szCs w:val="20"/>
+          <w:bdr w:val="none" w:sz="0" w:space="0" w:color="auto" w:frame="1"/>
+        </w:rPr>
+        <w:t>–a 11:22:33:44:55:66</w:t>
       </w:r>
     </w:p>
     <w:p>
@@ -33040,14 +32968,7 @@
         </w:rPr>
       </w:pPr>
       <w:r>
-        <w:rPr>
-          <w:rFonts w:ascii="Consolas" w:eastAsia="宋体" w:hAnsi="Consolas" w:cs="宋体"/>
-          <w:color w:val="24292E"/>
-          <w:kern w:val="0"/>
-          <w:szCs w:val="20"/>
-          <w:bdr w:val="none" w:sz="0" w:space="0" w:color="auto" w:frame="1"/>
-        </w:rPr>
-        <w:t>int32_t</w:t>
+        <w:t>GL_RET</w:t>
       </w:r>
       <w:r>
         <w:rPr>
@@ -35601,14 +35522,7 @@
         </w:rPr>
       </w:pPr>
       <w:r>
-        <w:rPr>
-          <w:rFonts w:ascii="Consolas" w:eastAsia="宋体" w:hAnsi="Consolas" w:cs="宋体"/>
-          <w:color w:val="24292E"/>
-          <w:kern w:val="0"/>
-          <w:szCs w:val="20"/>
-          <w:bdr w:val="none" w:sz="0" w:space="0" w:color="auto" w:frame="1"/>
-        </w:rPr>
-        <w:t>int32_t</w:t>
+        <w:t>GL_RET</w:t>
       </w:r>
       <w:r>
         <w:rPr>
@@ -38429,14 +38343,7 @@
         </w:rPr>
       </w:pPr>
       <w:r>
-        <w:rPr>
-          <w:rFonts w:ascii="Consolas" w:eastAsia="宋体" w:hAnsi="Consolas" w:cs="宋体"/>
-          <w:color w:val="24292E"/>
-          <w:kern w:val="0"/>
-          <w:szCs w:val="20"/>
-          <w:bdr w:val="none" w:sz="0" w:space="0" w:color="auto" w:frame="1"/>
-        </w:rPr>
-        <w:t>int32_t</w:t>
+        <w:t>GL_RET</w:t>
       </w:r>
       <w:r>
         <w:rPr>
@@ -39653,14 +39560,7 @@
         </w:rPr>
       </w:pPr>
       <w:r>
-        <w:rPr>
-          <w:rFonts w:ascii="Consolas" w:eastAsia="宋体" w:hAnsi="Consolas" w:cs="宋体"/>
-          <w:color w:val="24292E"/>
-          <w:kern w:val="0"/>
-          <w:szCs w:val="20"/>
-          <w:bdr w:val="none" w:sz="0" w:space="0" w:color="auto" w:frame="1"/>
-        </w:rPr>
-        <w:t>int32_t</w:t>
+        <w:t>GL_RET</w:t>
       </w:r>
       <w:r>
         <w:rPr>
@@ -41896,8 +41796,6 @@
         <w:spacing w:before="109"/>
       </w:pPr>
       <w:bookmarkStart w:id="27" w:name="_Toc59549042"/>
-      <w:bookmarkStart w:id="28" w:name="_GoBack"/>
-      <w:bookmarkEnd w:id="28"/>
       <w:r>
         <w:t xml:space="preserve">2.18 </w:t>
       </w:r>
@@ -41975,15 +41873,10 @@
         </w:rPr>
       </w:pPr>
       <w:r>
-        <w:rPr>
-          <w:rFonts w:ascii="Consolas" w:eastAsia="宋体" w:hAnsi="Consolas" w:cs="宋体"/>
-          <w:color w:val="24292E"/>
-          <w:kern w:val="0"/>
-          <w:szCs w:val="20"/>
-          <w:bdr w:val="none" w:sz="0" w:space="0" w:color="auto" w:frame="1"/>
-        </w:rPr>
-        <w:t>int32_t</w:t>
-      </w:r>
+        <w:t>GL_RET</w:t>
+      </w:r>
+      <w:bookmarkStart w:id="28" w:name="_GoBack"/>
+      <w:bookmarkEnd w:id="28"/>
       <w:r>
         <w:rPr>
           <w:rFonts w:ascii="Consolas" w:eastAsia="宋体" w:hAnsi="Consolas" w:cs="宋体"/>
@@ -42003,18 +41896,7 @@
           <w:szCs w:val="20"/>
           <w:bdr w:val="none" w:sz="0" w:space="0" w:color="auto" w:frame="1"/>
         </w:rPr>
-        <w:t>gl_ble_write_</w:t>
-      </w:r>
-      <w:proofErr w:type="gramStart"/>
-      <w:r>
-        <w:rPr>
-          <w:rFonts w:ascii="Consolas" w:eastAsia="宋体" w:hAnsi="Consolas" w:cs="宋体"/>
-          <w:color w:val="24292E"/>
-          <w:kern w:val="0"/>
-          <w:szCs w:val="20"/>
-          <w:bdr w:val="none" w:sz="0" w:space="0" w:color="auto" w:frame="1"/>
-        </w:rPr>
-        <w:t>char</w:t>
+        <w:t>gl_ble_write_char</w:t>
       </w:r>
       <w:proofErr w:type="spellEnd"/>
       <w:r>
@@ -42028,7 +41910,6 @@
         <w:t>(</w:t>
       </w:r>
       <w:proofErr w:type="spellStart"/>
-      <w:proofErr w:type="gramEnd"/>
       <w:r>
         <w:rPr>
           <w:rFonts w:ascii="Consolas" w:eastAsia="宋体" w:hAnsi="Consolas" w:cs="宋体"/>
@@ -46089,7 +45970,7 @@
 </file>
 
 <file path=customXml/itemProps1.xml><?xml version="1.0" encoding="utf-8"?>
-<ds:datastoreItem xmlns:ds="http://schemas.openxmlformats.org/officeDocument/2006/customXml" ds:itemID="{4AB24C99-23C1-489C-AF24-956C2C73F87F}">
+<ds:datastoreItem xmlns:ds="http://schemas.openxmlformats.org/officeDocument/2006/customXml" ds:itemID="{F0863B6F-C486-46C3-9911-3ED472E1B2B3}">
   <ds:schemaRefs>
     <ds:schemaRef ds:uri="http://schemas.openxmlformats.org/officeDocument/2006/bibliography"/>
   </ds:schemaRefs>

</xml_diff>